<commit_message>
how to setting DIR_templates
</commit_message>
<xml_diff>
--- a/template(C6).docx
+++ b/template(C6).docx
@@ -71,9 +71,6 @@
     <w:p>
       <w:pPr>
         <w:jc w:val="center"/>
-        <w:rPr>
-          <w:rFonts w:hint="eastAsia"/>
-        </w:rPr>
       </w:pPr>
       <w:hyperlink r:id="rId6" w:history="1">
         <w:r>
@@ -88,7 +85,6 @@
       <w:pPr>
         <w:jc w:val="center"/>
         <w:rPr>
-          <w:rFonts w:hint="eastAsia"/>
           <w:sz w:val="44"/>
           <w:szCs w:val="44"/>
         </w:rPr>
@@ -98,7 +94,6 @@
       <w:pPr>
         <w:jc w:val="center"/>
         <w:rPr>
-          <w:rFonts w:hint="eastAsia"/>
           <w:sz w:val="44"/>
           <w:szCs w:val="44"/>
         </w:rPr>
@@ -165,7 +160,6 @@
       <w:pPr>
         <w:jc w:val="center"/>
         <w:rPr>
-          <w:rFonts w:hint="eastAsia"/>
           <w:b/>
           <w:sz w:val="44"/>
           <w:szCs w:val="44"/>
@@ -176,7 +170,6 @@
       <w:pPr>
         <w:jc w:val="center"/>
         <w:rPr>
-          <w:rFonts w:hint="eastAsia"/>
           <w:b/>
           <w:sz w:val="44"/>
           <w:szCs w:val="44"/>
@@ -195,7 +188,6 @@
     <w:p>
       <w:pPr>
         <w:rPr>
-          <w:rFonts w:hint="eastAsia"/>
           <w:b/>
           <w:szCs w:val="24"/>
         </w:rPr>
@@ -322,7 +314,6 @@
     <w:p>
       <w:pPr>
         <w:rPr>
-          <w:rFonts w:hint="eastAsia"/>
           <w:b/>
           <w:szCs w:val="24"/>
         </w:rPr>
@@ -398,7 +389,6 @@
     <w:p>
       <w:pPr>
         <w:rPr>
-          <w:rFonts w:hint="eastAsia"/>
           <w:b/>
           <w:color w:val="E36C0A" w:themeColor="accent6" w:themeShade="BF"/>
           <w:szCs w:val="24"/>
@@ -455,7 +445,6 @@
     <w:p>
       <w:pPr>
         <w:rPr>
-          <w:rFonts w:hint="eastAsia"/>
           <w:b/>
           <w:szCs w:val="24"/>
         </w:rPr>
@@ -591,7 +580,6 @@
     <w:p>
       <w:pPr>
         <w:rPr>
-          <w:rFonts w:hint="eastAsia"/>
           <w:b/>
           <w:color w:val="E36C0A" w:themeColor="accent6" w:themeShade="BF"/>
           <w:szCs w:val="24"/>
@@ -646,7 +634,6 @@
     <w:p>
       <w:pPr>
         <w:rPr>
-          <w:rFonts w:hint="eastAsia"/>
           <w:b/>
           <w:color w:val="000000" w:themeColor="text1"/>
           <w:szCs w:val="24"/>
@@ -657,7 +644,6 @@
       <w:pPr>
         <w:jc w:val="center"/>
         <w:rPr>
-          <w:rFonts w:hint="eastAsia"/>
           <w:b/>
           <w:sz w:val="44"/>
           <w:szCs w:val="44"/>
@@ -691,7 +677,6 @@
           <w:p>
             <w:pPr>
               <w:rPr>
-                <w:rFonts w:hint="eastAsia"/>
                 <w:b/>
                 <w:color w:val="984806" w:themeColor="accent6" w:themeShade="80"/>
                 <w:szCs w:val="24"/>
@@ -790,7 +775,6 @@
           <w:p>
             <w:pPr>
               <w:rPr>
-                <w:rFonts w:hint="eastAsia"/>
                 <w:b/>
                 <w:color w:val="984806" w:themeColor="accent6" w:themeShade="80"/>
                 <w:szCs w:val="24"/>
@@ -805,7 +789,6 @@
           <w:p>
             <w:pPr>
               <w:rPr>
-                <w:rFonts w:hint="eastAsia"/>
                 <w:b/>
                 <w:color w:val="984806" w:themeColor="accent6" w:themeShade="80"/>
                 <w:szCs w:val="24"/>
@@ -860,7 +843,6 @@
           <w:p>
             <w:pPr>
               <w:rPr>
-                <w:rFonts w:hint="eastAsia"/>
                 <w:b/>
                 <w:color w:val="984806" w:themeColor="accent6" w:themeShade="80"/>
                 <w:szCs w:val="24"/>
@@ -945,7 +927,6 @@
           <w:p>
             <w:pPr>
               <w:rPr>
-                <w:rFonts w:hint="eastAsia"/>
                 <w:b/>
                 <w:color w:val="984806" w:themeColor="accent6" w:themeShade="80"/>
                 <w:szCs w:val="24"/>
@@ -1051,7 +1032,6 @@
           <w:p>
             <w:pPr>
               <w:rPr>
-                <w:rFonts w:hint="eastAsia"/>
                 <w:b/>
                 <w:color w:val="984806" w:themeColor="accent6" w:themeShade="80"/>
                 <w:szCs w:val="24"/>
@@ -1088,7 +1068,6 @@
           <w:p>
             <w:pPr>
               <w:rPr>
-                <w:rFonts w:hint="eastAsia"/>
                 <w:b/>
                 <w:color w:val="984806" w:themeColor="accent6" w:themeShade="80"/>
                 <w:szCs w:val="24"/>
@@ -1158,7 +1137,6 @@
     <w:p>
       <w:pPr>
         <w:rPr>
-          <w:rFonts w:hint="eastAsia"/>
           <w:b/>
           <w:color w:val="984806" w:themeColor="accent6" w:themeShade="80"/>
           <w:szCs w:val="24"/>
@@ -1168,7 +1146,6 @@
     <w:p>
       <w:pPr>
         <w:rPr>
-          <w:rFonts w:hint="eastAsia"/>
           <w:b/>
           <w:szCs w:val="24"/>
         </w:rPr>
@@ -1227,7 +1204,6 @@
     <w:p>
       <w:pPr>
         <w:rPr>
-          <w:rFonts w:hint="eastAsia"/>
           <w:b/>
           <w:szCs w:val="24"/>
         </w:rPr>
@@ -1300,22 +1276,47 @@
           <w:szCs w:val="24"/>
         </w:rPr>
       </w:pPr>
-      <w:proofErr w:type="spellStart"/>
-      <w:r>
-        <w:rPr>
-          <w:b/>
-          <w:szCs w:val="24"/>
-        </w:rPr>
-        <w:t>F</w:t>
-      </w:r>
-      <w:r>
-        <w:rPr>
-          <w:rFonts w:hint="eastAsia"/>
-          <w:b/>
-          <w:szCs w:val="24"/>
-        </w:rPr>
-        <w:t>loatmath.html:</w:t>
-      </w:r>
+      <w:r>
+        <w:rPr>
+          <w:rFonts w:hint="eastAsia"/>
+          <w:b/>
+          <w:szCs w:val="24"/>
+        </w:rPr>
+        <w:t>如何設定：</w:t>
+      </w:r>
+    </w:p>
+    <w:p>
+      <w:pPr>
+        <w:rPr>
+          <w:rFonts w:hint="eastAsia"/>
+          <w:b/>
+          <w:szCs w:val="24"/>
+        </w:rPr>
+      </w:pPr>
+      <w:r>
+        <w:rPr>
+          <w:rFonts w:hint="eastAsia"/>
+          <w:b/>
+          <w:szCs w:val="24"/>
+        </w:rPr>
+        <w:t>1.</w:t>
+      </w:r>
+      <w:r>
+        <w:rPr>
+          <w:rFonts w:hint="eastAsia"/>
+          <w:b/>
+          <w:szCs w:val="24"/>
+        </w:rPr>
+        <w:t>如果沒有設定就會自己找到下面的路徑：</w:t>
+      </w:r>
+    </w:p>
+    <w:p>
+      <w:pPr>
+        <w:rPr>
+          <w:b/>
+          <w:szCs w:val="24"/>
+        </w:rPr>
+      </w:pPr>
       <w:hyperlink r:id="rId9" w:history="1">
         <w:r>
           <w:rPr>
@@ -1324,17 +1325,7 @@
             <w:b/>
             <w:szCs w:val="24"/>
           </w:rPr>
-          <w:t>C</w:t>
-        </w:r>
-        <w:proofErr w:type="spellEnd"/>
-        <w:r>
-          <w:rPr>
-            <w:rStyle w:val="a3"/>
-            <w:rFonts w:hint="eastAsia"/>
-            <w:b/>
-            <w:szCs w:val="24"/>
-          </w:rPr>
-          <w:t>:\Users\</w:t>
+          <w:t>C:\Users\</w:t>
         </w:r>
         <w:r>
           <w:rPr>
@@ -1352,98 +1343,224 @@
             <w:b/>
             <w:szCs w:val="24"/>
           </w:rPr>
-          <w:t>\AppData\Local\Programs\Python\Python38\Lib\</w:t>
+          <w:t>\AppData\Local\Programs\Python\Python38\Lib\site-packages\django\contrib\admin\templates</w:t>
         </w:r>
+      </w:hyperlink>
+    </w:p>
+    <w:p>
+      <w:pPr>
+        <w:rPr>
+          <w:rFonts w:hint="eastAsia"/>
+          <w:b/>
+          <w:color w:val="FF0000"/>
+          <w:szCs w:val="24"/>
+        </w:rPr>
+      </w:pPr>
+      <w:r>
+        <w:rPr>
+          <w:rFonts w:hint="eastAsia"/>
+          <w:b/>
+          <w:color w:val="FF0000"/>
+          <w:szCs w:val="24"/>
+        </w:rPr>
+        <w:t>(</w:t>
+      </w:r>
+      <w:r>
+        <w:rPr>
+          <w:rFonts w:hint="eastAsia"/>
+          <w:b/>
+          <w:color w:val="FF0000"/>
+          <w:szCs w:val="24"/>
+        </w:rPr>
+        <w:t>這位置不正常</w:t>
+      </w:r>
+      <w:r>
+        <w:rPr>
+          <w:rFonts w:hint="eastAsia"/>
+          <w:b/>
+          <w:color w:val="FF0000"/>
+          <w:szCs w:val="24"/>
+        </w:rPr>
+        <w:t xml:space="preserve">  </w:t>
+      </w:r>
+      <w:r>
+        <w:rPr>
+          <w:rFonts w:hint="eastAsia"/>
+          <w:b/>
+          <w:color w:val="FF0000"/>
+          <w:szCs w:val="24"/>
+        </w:rPr>
+        <w:t>要在試一下怎麼把路徑改在正常位置</w:t>
+      </w:r>
+      <w:r>
+        <w:rPr>
+          <w:rFonts w:hint="eastAsia"/>
+          <w:b/>
+          <w:color w:val="FF0000"/>
+          <w:szCs w:val="24"/>
+        </w:rPr>
+        <w:t>)</w:t>
+      </w:r>
+    </w:p>
+    <w:p>
+      <w:pPr>
+        <w:rPr>
+          <w:rFonts w:hint="eastAsia"/>
+          <w:b/>
+          <w:color w:val="000000" w:themeColor="text1"/>
+          <w:szCs w:val="24"/>
+        </w:rPr>
+      </w:pPr>
+      <w:r>
+        <w:rPr>
+          <w:rFonts w:hint="eastAsia"/>
+          <w:b/>
+          <w:color w:val="000000" w:themeColor="text1"/>
+          <w:szCs w:val="24"/>
+        </w:rPr>
+        <w:t>2.</w:t>
+      </w:r>
+      <w:r>
+        <w:rPr>
+          <w:rFonts w:hint="eastAsia"/>
+          <w:b/>
+          <w:color w:val="000000" w:themeColor="text1"/>
+          <w:szCs w:val="24"/>
+        </w:rPr>
+        <w:t>在</w:t>
+      </w:r>
+      <w:r>
+        <w:rPr>
+          <w:rFonts w:hint="eastAsia"/>
+          <w:b/>
+          <w:color w:val="000000" w:themeColor="text1"/>
+          <w:szCs w:val="24"/>
+        </w:rPr>
+        <w:t>settings.py</w:t>
+      </w:r>
+      <w:proofErr w:type="gramStart"/>
+      <w:r>
+        <w:rPr>
+          <w:rFonts w:hint="eastAsia"/>
+          <w:b/>
+          <w:color w:val="000000" w:themeColor="text1"/>
+          <w:szCs w:val="24"/>
+        </w:rPr>
+        <w:t>裡改設定</w:t>
+      </w:r>
+      <w:proofErr w:type="gramEnd"/>
+    </w:p>
+    <w:p>
+      <w:pPr>
+        <w:rPr>
+          <w:rFonts w:hint="eastAsia"/>
+          <w:b/>
+          <w:color w:val="000000" w:themeColor="text1"/>
+          <w:szCs w:val="24"/>
+        </w:rPr>
+      </w:pPr>
+      <w:r>
+        <w:rPr>
+          <w:rFonts w:hint="eastAsia"/>
+          <w:b/>
+          <w:color w:val="000000" w:themeColor="text1"/>
+          <w:szCs w:val="24"/>
+        </w:rPr>
+        <w:t xml:space="preserve"> </w:t>
+      </w:r>
+      <w:r>
+        <w:rPr>
+          <w:rFonts w:hint="eastAsia"/>
+          <w:b/>
+          <w:noProof/>
+          <w:color w:val="000000" w:themeColor="text1"/>
+          <w:szCs w:val="24"/>
+        </w:rPr>
+        <w:drawing>
+          <wp:inline distT="0" distB="0" distL="0" distR="0">
+            <wp:extent cx="4905375" cy="2162175"/>
+            <wp:effectExtent l="19050" t="0" r="9525" b="0"/>
+            <wp:docPr id="2" name="圖片 1"/>
+            <wp:cNvGraphicFramePr>
+              <a:graphicFrameLocks xmlns:a="http://schemas.openxmlformats.org/drawingml/2006/main" noChangeAspect="1"/>
+            </wp:cNvGraphicFramePr>
+            <a:graphic xmlns:a="http://schemas.openxmlformats.org/drawingml/2006/main">
+              <a:graphicData uri="http://schemas.openxmlformats.org/drawingml/2006/picture">
+                <pic:pic xmlns:pic="http://schemas.openxmlformats.org/drawingml/2006/picture">
+                  <pic:nvPicPr>
+                    <pic:cNvPr id="0" name="Picture 1"/>
+                    <pic:cNvPicPr>
+                      <a:picLocks noChangeAspect="1" noChangeArrowheads="1"/>
+                    </pic:cNvPicPr>
+                  </pic:nvPicPr>
+                  <pic:blipFill>
+                    <a:blip r:embed="rId10" cstate="print"/>
+                    <a:srcRect/>
+                    <a:stretch>
+                      <a:fillRect/>
+                    </a:stretch>
+                  </pic:blipFill>
+                  <pic:spPr bwMode="auto">
+                    <a:xfrm>
+                      <a:off x="0" y="0"/>
+                      <a:ext cx="4905375" cy="2162175"/>
+                    </a:xfrm>
+                    <a:prstGeom prst="rect">
+                      <a:avLst/>
+                    </a:prstGeom>
+                    <a:noFill/>
+                    <a:ln w="9525">
+                      <a:noFill/>
+                      <a:miter lim="800000"/>
+                      <a:headEnd/>
+                      <a:tailEnd/>
+                    </a:ln>
+                  </pic:spPr>
+                </pic:pic>
+              </a:graphicData>
+            </a:graphic>
+          </wp:inline>
+        </w:drawing>
+      </w:r>
+    </w:p>
+    <w:p>
+      <w:pPr>
+        <w:ind w:firstLineChars="50" w:firstLine="120"/>
+        <w:rPr>
+          <w:color w:val="000000" w:themeColor="text1"/>
+          <w:szCs w:val="24"/>
+        </w:rPr>
+      </w:pPr>
+      <w:r>
+        <w:rPr>
+          <w:rFonts w:hint="eastAsia"/>
+          <w:color w:val="000000" w:themeColor="text1"/>
+          <w:szCs w:val="24"/>
+        </w:rPr>
+        <w:t>官方文件：</w:t>
+      </w:r>
+      <w:hyperlink r:id="rId11" w:history="1">
         <w:r>
           <w:rPr>
             <w:rStyle w:val="a3"/>
-            <w:rFonts w:hint="eastAsia"/>
-            <w:b/>
-            <w:szCs w:val="24"/>
           </w:rPr>
-          <w:t>s</w:t>
-        </w:r>
-        <w:r>
-          <w:rPr>
-            <w:rStyle w:val="a3"/>
-            <w:rFonts w:hint="eastAsia"/>
-            <w:b/>
-            <w:szCs w:val="24"/>
-          </w:rPr>
-          <w:t>ite-packages\django\contrib\admin\templates</w:t>
+          <w:t>https://docs.djangoproject.com/en/3.0/topics/templates/</w:t>
         </w:r>
       </w:hyperlink>
     </w:p>
     <w:p>
       <w:pPr>
-        <w:rPr>
-          <w:rFonts w:hint="eastAsia"/>
+        <w:jc w:val="center"/>
+        <w:rPr>
           <w:b/>
           <w:color w:val="FF0000"/>
           <w:szCs w:val="24"/>
         </w:rPr>
       </w:pPr>
-      <w:r>
-        <w:rPr>
-          <w:rFonts w:hint="eastAsia"/>
-          <w:b/>
-          <w:color w:val="FF0000"/>
-          <w:szCs w:val="24"/>
-        </w:rPr>
-        <w:t>(</w:t>
-      </w:r>
-      <w:r>
-        <w:rPr>
-          <w:rFonts w:hint="eastAsia"/>
-          <w:b/>
-          <w:color w:val="FF0000"/>
-          <w:szCs w:val="24"/>
-        </w:rPr>
-        <w:t>這位置不正常</w:t>
-      </w:r>
-      <w:r>
-        <w:rPr>
-          <w:rFonts w:hint="eastAsia"/>
-          <w:b/>
-          <w:color w:val="FF0000"/>
-          <w:szCs w:val="24"/>
-        </w:rPr>
-        <w:t xml:space="preserve">  </w:t>
-      </w:r>
-      <w:r>
-        <w:rPr>
-          <w:rFonts w:hint="eastAsia"/>
-          <w:b/>
-          <w:color w:val="FF0000"/>
-          <w:szCs w:val="24"/>
-        </w:rPr>
-        <w:t>要在試一下怎麼把路徑改在正常位置</w:t>
-      </w:r>
-      <w:r>
-        <w:rPr>
-          <w:rFonts w:hint="eastAsia"/>
-          <w:b/>
-          <w:color w:val="FF0000"/>
-          <w:szCs w:val="24"/>
-        </w:rPr>
-        <w:t>)</w:t>
-      </w:r>
-    </w:p>
-    <w:p>
-      <w:pPr>
-        <w:jc w:val="center"/>
-        <w:rPr>
-          <w:rFonts w:hint="eastAsia"/>
-          <w:b/>
-          <w:color w:val="FF0000"/>
-          <w:szCs w:val="24"/>
-        </w:rPr>
-      </w:pPr>
-    </w:p>
-    <w:p>
-      <w:pPr>
-        <w:rPr>
-          <w:rFonts w:hint="eastAsia"/>
+    </w:p>
+    <w:p>
+      <w:pPr>
+        <w:rPr>
           <w:b/>
           <w:color w:val="000000" w:themeColor="text1"/>
           <w:szCs w:val="24"/>
@@ -1473,7 +1590,6 @@
     <w:p>
       <w:pPr>
         <w:rPr>
-          <w:rFonts w:hint="eastAsia"/>
           <w:b/>
           <w:color w:val="000000" w:themeColor="text1"/>
           <w:szCs w:val="24"/>
@@ -1505,7 +1621,7 @@
         </w:rPr>
         <w:t xml:space="preserve"> </w:t>
       </w:r>
-      <w:hyperlink r:id="rId10" w:history="1">
+      <w:hyperlink r:id="rId12" w:history="1">
         <w:r>
           <w:rPr>
             <w:rStyle w:val="a3"/>
@@ -1582,7 +1698,7 @@
         </w:rPr>
         <w:t xml:space="preserve"> </w:t>
       </w:r>
-      <w:hyperlink r:id="rId11" w:history="1">
+      <w:hyperlink r:id="rId13" w:history="1">
         <w:r>
           <w:rPr>
             <w:rStyle w:val="a3"/>

</xml_diff>